<commit_message>
added sketch2, IPR1, GPRT, and prototyupeGUI1
</commit_message>
<xml_diff>
--- a/Individual Progress Report Template S18.docx
+++ b/Individual Progress Report Template S18.docx
@@ -33,16 +33,7 @@
           <w:sz w:val="40"/>
           <w:szCs w:val="44"/>
         </w:rPr>
-        <w:t xml:space="preserve">Mile </w:t>
-      </w:r>
-      <w:bookmarkStart w:id="0" w:name="_GoBack"/>
-      <w:bookmarkEnd w:id="0"/>
-      <w:r>
-        <w:rPr>
-          <w:sz w:val="40"/>
-          <w:szCs w:val="44"/>
-        </w:rPr>
-        <w:t>Stone 1</w:t>
+        <w:t>Mile Stone 1</w:t>
       </w:r>
     </w:p>
     <w:p>
@@ -201,19 +192,7 @@
               <w:spacing w:before="120"/>
             </w:pPr>
             <w:r>
-              <w:t xml:space="preserve">January 8 2018 – </w:t>
-            </w:r>
-            <w:r>
-              <w:t>January</w:t>
-            </w:r>
-            <w:r>
-              <w:t xml:space="preserve"> 29</w:t>
-            </w:r>
-            <w:r>
-              <w:t xml:space="preserve"> 2018</w:t>
-            </w:r>
-            <w:r>
-              <w:t xml:space="preserve"> </w:t>
+              <w:t xml:space="preserve">January 8 2018 – January 29 2018 </w:t>
             </w:r>
           </w:p>
         </w:tc>
@@ -255,11 +234,11 @@
       <w:pPr>
         <w:pStyle w:val="Heading2"/>
       </w:pPr>
-      <w:bookmarkStart w:id="1" w:name="_Toc322274493"/>
+      <w:bookmarkStart w:id="0" w:name="_Toc322274493"/>
       <w:r>
         <w:t>Summary</w:t>
       </w:r>
-      <w:bookmarkEnd w:id="1"/>
+      <w:bookmarkEnd w:id="0"/>
     </w:p>
     <w:p>
       <w:pPr>
@@ -269,7 +248,37 @@
         </w:rPr>
       </w:pPr>
       <w:r>
-        <w:t xml:space="preserve">I researched all components that I will need and decided on a method of communication to support reliable and responsive control of the car. I asked my peers who took this class last semester about creating reliable systems to communicate between the GUI and the car and the overwhelming response among them was that Bluetooth was non the way to do it. Many groups had Bluetooth connections that would drop after a very short time so I have decided to communicate over </w:t>
+        <w:t xml:space="preserve">I researched all components that I will need and decided on a method of communication to support reliable and responsive control of the car. I asked my peers who took this class last semester about creating reliable systems to communicate between the GUI and the car and the overwhelming response among them was that Bluetooth was </w:t>
+      </w:r>
+      <w:r>
+        <w:t>an unreliable method of communication</w:t>
+      </w:r>
+      <w:r>
+        <w:t xml:space="preserve">. Many groups </w:t>
+      </w:r>
+      <w:r>
+        <w:t>that used</w:t>
+      </w:r>
+      <w:r>
+        <w:t xml:space="preserve"> Bluetooth connections </w:t>
+      </w:r>
+      <w:r>
+        <w:t xml:space="preserve">reported </w:t>
+      </w:r>
+      <w:r>
+        <w:t>that</w:t>
+      </w:r>
+      <w:r>
+        <w:t xml:space="preserve"> the connections</w:t>
+      </w:r>
+      <w:r>
+        <w:t xml:space="preserve"> would drop after a very short time</w:t>
+      </w:r>
+      <w:r>
+        <w:t>. With this input</w:t>
+      </w:r>
+      <w:r>
+        <w:t xml:space="preserve"> I have decided to communicate over </w:t>
       </w:r>
       <w:proofErr w:type="spellStart"/>
       <w:r>
@@ -277,7 +286,25 @@
       </w:r>
       <w:proofErr w:type="spellEnd"/>
       <w:r>
-        <w:t xml:space="preserve">. The chip that I have chosen is the Raspberry Pi Zero HW which supports both </w:t>
+        <w:t xml:space="preserve">. The </w:t>
+      </w:r>
+      <w:r>
+        <w:t>microcontroller</w:t>
+      </w:r>
+      <w:r>
+        <w:t xml:space="preserve"> that I have chosen</w:t>
+      </w:r>
+      <w:r>
+        <w:t xml:space="preserve"> and purchased</w:t>
+      </w:r>
+      <w:r>
+        <w:t xml:space="preserve"> is the Raspberry Pi Zero HW which </w:t>
+      </w:r>
+      <w:r>
+        <w:t xml:space="preserve">is very small, </w:t>
+      </w:r>
+      <w:r>
+        <w:t xml:space="preserve">supports both </w:t>
       </w:r>
       <w:proofErr w:type="spellStart"/>
       <w:r>
@@ -285,7 +312,13 @@
       </w:r>
       <w:proofErr w:type="spellEnd"/>
       <w:r>
-        <w:t xml:space="preserve"> and Bluetooth. </w:t>
+        <w:t xml:space="preserve"> and Bluetooth</w:t>
+      </w:r>
+      <w:r>
+        <w:t>, and comes with a pre-soldered header</w:t>
+      </w:r>
+      <w:r>
+        <w:t xml:space="preserve">. </w:t>
       </w:r>
     </w:p>
     <w:p>
@@ -300,11 +333,11 @@
       <w:pPr>
         <w:pStyle w:val="Heading2"/>
       </w:pPr>
-      <w:proofErr w:type="spellStart"/>
       <w:r>
-        <w:t>Reserch</w:t>
+        <w:t>Research</w:t>
       </w:r>
-      <w:proofErr w:type="spellEnd"/>
+      <w:bookmarkStart w:id="1" w:name="_GoBack"/>
+      <w:bookmarkEnd w:id="1"/>
       <w:r>
         <w:t xml:space="preserve"> methods of communication</w:t>
       </w:r>
@@ -459,7 +492,13 @@
               <w:rPr>
                 <w:sz w:val="22"/>
               </w:rPr>
-              <w:t>4 hours</w:t>
+              <w:t>2</w:t>
+            </w:r>
+            <w:r>
+              <w:rPr>
+                <w:sz w:val="22"/>
+              </w:rPr>
+              <w:t xml:space="preserve"> hours</w:t>
             </w:r>
           </w:p>
         </w:tc>
@@ -514,8 +553,22 @@
               <w:rPr>
                 <w:sz w:val="22"/>
               </w:rPr>
-              <w:t xml:space="preserve"> , 1 hour</w:t>
-            </w:r>
+              <w:t xml:space="preserve"> , </w:t>
+            </w:r>
+            <w:r>
+              <w:rPr>
+                <w:sz w:val="22"/>
+              </w:rPr>
+              <w:t>.5 hours</w:t>
+            </w:r>
+          </w:p>
+          <w:p>
+            <w:pPr>
+              <w:spacing w:before="120"/>
+              <w:rPr>
+                <w:sz w:val="22"/>
+              </w:rPr>
+            </w:pPr>
           </w:p>
         </w:tc>
       </w:tr>
@@ -654,7 +707,31 @@
               <w:rPr>
                 <w:sz w:val="22"/>
               </w:rPr>
-              <w:t xml:space="preserve">I now know what type of chips to consider to control the car. It is only chips that have </w:t>
+              <w:t xml:space="preserve">I now know what type of </w:t>
+            </w:r>
+            <w:r>
+              <w:rPr>
+                <w:sz w:val="22"/>
+              </w:rPr>
+              <w:t>microcontroller</w:t>
+            </w:r>
+            <w:r>
+              <w:rPr>
+                <w:sz w:val="22"/>
+              </w:rPr>
+              <w:t xml:space="preserve">s to consider to control the car. It is only </w:t>
+            </w:r>
+            <w:r>
+              <w:rPr>
+                <w:sz w:val="22"/>
+              </w:rPr>
+              <w:t>microcontroller</w:t>
+            </w:r>
+            <w:r>
+              <w:rPr>
+                <w:sz w:val="22"/>
+              </w:rPr>
+              <w:t xml:space="preserve">s that have </w:t>
             </w:r>
             <w:proofErr w:type="spellStart"/>
             <w:r>
@@ -669,6 +746,12 @@
                 <w:sz w:val="22"/>
               </w:rPr>
               <w:t xml:space="preserve"> support</w:t>
+            </w:r>
+            <w:r>
+              <w:rPr>
+                <w:sz w:val="22"/>
+              </w:rPr>
+              <w:t>.</w:t>
             </w:r>
           </w:p>
         </w:tc>
@@ -709,14 +792,50 @@
               <w:rPr>
                 <w:sz w:val="22"/>
               </w:rPr>
-              <w:t xml:space="preserve">It is important that the chip that I choose is lightweight enough for the car to be able to pull it. Also the car has to be able to fit the chip inside the body. Also we </w:t>
+              <w:t xml:space="preserve">It is important that the </w:t>
+            </w:r>
+            <w:r>
+              <w:rPr>
+                <w:sz w:val="22"/>
+              </w:rPr>
+              <w:t>microcontroller</w:t>
+            </w:r>
+            <w:r>
+              <w:rPr>
+                <w:sz w:val="22"/>
+              </w:rPr>
+              <w:t xml:space="preserve"> that I choose is lightweight enough for the car to be able to </w:t>
+            </w:r>
+            <w:r>
+              <w:rPr>
+                <w:sz w:val="22"/>
+              </w:rPr>
+              <w:t xml:space="preserve">support its weight. Also the microcontroller must be small enough </w:t>
             </w:r>
             <w:r>
               <w:rPr>
                 <w:sz w:val="22"/>
               </w:rPr>
               <w:lastRenderedPageBreak/>
-              <w:t xml:space="preserve">need to be able to fit enough batteries in the body to power the chip and the motors. </w:t>
+              <w:t>to fit inside the car</w:t>
+            </w:r>
+            <w:r>
+              <w:rPr>
+                <w:sz w:val="22"/>
+              </w:rPr>
+              <w:t xml:space="preserve">. Also we need to be able to fit enough batteries in the body to power the </w:t>
+            </w:r>
+            <w:r>
+              <w:rPr>
+                <w:sz w:val="22"/>
+              </w:rPr>
+              <w:t>microcontroller</w:t>
+            </w:r>
+            <w:r>
+              <w:rPr>
+                <w:sz w:val="22"/>
+              </w:rPr>
+              <w:t xml:space="preserve"> and the motors. </w:t>
             </w:r>
           </w:p>
         </w:tc>
@@ -770,7 +889,13 @@
         <w:pStyle w:val="Heading3"/>
       </w:pPr>
       <w:r>
-        <w:t>Decide upon and purchase a Chip to control the car</w:t>
+        <w:t xml:space="preserve">Decide upon and purchase a </w:t>
+      </w:r>
+      <w:r>
+        <w:t>Microcontroller</w:t>
+      </w:r>
+      <w:r>
+        <w:t xml:space="preserve"> to control the car</w:t>
       </w:r>
     </w:p>
     <w:tbl>
@@ -868,7 +993,19 @@
               <w:rPr>
                 <w:sz w:val="22"/>
               </w:rPr>
-              <w:t>Decide upon and purchase a Chip to control the car</w:t>
+              <w:t xml:space="preserve">Decide upon and purchase a </w:t>
+            </w:r>
+            <w:r>
+              <w:rPr>
+                <w:sz w:val="22"/>
+              </w:rPr>
+              <w:t>Microcontroller</w:t>
+            </w:r>
+            <w:r>
+              <w:rPr>
+                <w:sz w:val="22"/>
+              </w:rPr>
+              <w:t xml:space="preserve"> to control the car</w:t>
             </w:r>
           </w:p>
         </w:tc>
@@ -909,7 +1046,13 @@
               <w:rPr>
                 <w:sz w:val="22"/>
               </w:rPr>
-              <w:t>4 hours</w:t>
+              <w:t>3</w:t>
+            </w:r>
+            <w:r>
+              <w:rPr>
+                <w:sz w:val="22"/>
+              </w:rPr>
+              <w:t xml:space="preserve"> hours</w:t>
             </w:r>
           </w:p>
         </w:tc>
@@ -964,7 +1107,13 @@
               <w:rPr>
                 <w:sz w:val="22"/>
               </w:rPr>
-              <w:t>, 1 hour</w:t>
+              <w:t xml:space="preserve">, </w:t>
+            </w:r>
+            <w:r>
+              <w:rPr>
+                <w:sz w:val="22"/>
+              </w:rPr>
+              <w:t>.5 hours</w:t>
             </w:r>
           </w:p>
         </w:tc>
@@ -1007,11 +1156,10 @@
             <w:r>
               <w:rPr>
                 <w:noProof/>
-                <w:sz w:val="22"/>
                 <w:lang w:val="en-US" w:eastAsia="ja-JP"/>
               </w:rPr>
               <w:drawing>
-                <wp:anchor distT="0" distB="0" distL="114300" distR="114300" simplePos="0" relativeHeight="251658240" behindDoc="0" locked="0" layoutInCell="1" allowOverlap="1" wp14:anchorId="6C20463E" wp14:editId="2D33AF23">
+                <wp:anchor distT="0" distB="0" distL="114300" distR="114300" simplePos="0" relativeHeight="251657216" behindDoc="0" locked="0" layoutInCell="1" allowOverlap="1" wp14:anchorId="6C20463E" wp14:editId="2D33AF23">
                   <wp:simplePos x="0" y="0"/>
                   <wp:positionH relativeFrom="column">
                     <wp:posOffset>555625</wp:posOffset>
@@ -1119,7 +1267,19 @@
               <w:rPr>
                 <w:sz w:val="22"/>
               </w:rPr>
-              <w:t xml:space="preserve">I have found the optimal choice for a controller. The raspberry Pi Zero WH is a small lightweight chip that supports both Bluetooth and </w:t>
+              <w:t xml:space="preserve">I have found the optimal choice for a controller. The raspberry Pi Zero WH is a small lightweight </w:t>
+            </w:r>
+            <w:r>
+              <w:rPr>
+                <w:sz w:val="22"/>
+              </w:rPr>
+              <w:t>microcontroller</w:t>
+            </w:r>
+            <w:r>
+              <w:rPr>
+                <w:sz w:val="22"/>
+              </w:rPr>
+              <w:t xml:space="preserve"> that supports both Bluetooth and </w:t>
             </w:r>
             <w:proofErr w:type="spellStart"/>
             <w:r>
@@ -1174,7 +1334,19 @@
               <w:rPr>
                 <w:sz w:val="22"/>
               </w:rPr>
-              <w:t xml:space="preserve">We now know what chip will be used to control the car. </w:t>
+              <w:t xml:space="preserve">We now know what </w:t>
+            </w:r>
+            <w:r>
+              <w:rPr>
+                <w:sz w:val="22"/>
+              </w:rPr>
+              <w:t>microcontroller</w:t>
+            </w:r>
+            <w:r>
+              <w:rPr>
+                <w:sz w:val="22"/>
+              </w:rPr>
+              <w:t xml:space="preserve"> will be used to control the car. </w:t>
             </w:r>
           </w:p>
         </w:tc>
@@ -1215,13 +1387,19 @@
               <w:rPr>
                 <w:sz w:val="22"/>
               </w:rPr>
-              <w:t>Deciding upon a chip that controls the car</w:t>
-            </w:r>
-            <w:r>
-              <w:rPr>
-                <w:sz w:val="22"/>
-              </w:rPr>
-              <w:t xml:space="preserve"> helps move planning along for other electrical components and helps to start the group thinking about how all the pieces contained in the body should be arranged.</w:t>
+              <w:t xml:space="preserve">Deciding upon a </w:t>
+            </w:r>
+            <w:r>
+              <w:rPr>
+                <w:sz w:val="22"/>
+              </w:rPr>
+              <w:t>microcontroller</w:t>
+            </w:r>
+            <w:r>
+              <w:rPr>
+                <w:sz w:val="22"/>
+              </w:rPr>
+              <w:t xml:space="preserve"> that controls the car helps move planning along for other electrical components and helps to start the group thinking about how all the pieces contained in the body should be arranged.</w:t>
             </w:r>
           </w:p>
         </w:tc>
@@ -1341,7 +1519,14 @@
                 <w:b w:val="0"/>
                 <w:sz w:val="22"/>
               </w:rPr>
-              <w:t>8 hours</w:t>
+              <w:t>5</w:t>
+            </w:r>
+            <w:r>
+              <w:rPr>
+                <w:b w:val="0"/>
+                <w:sz w:val="22"/>
+              </w:rPr>
+              <w:t xml:space="preserve"> hours</w:t>
             </w:r>
           </w:p>
         </w:tc>
@@ -1403,52 +1588,14 @@
           </w:p>
         </w:tc>
       </w:tr>
-      <w:tr>
-        <w:tc>
-          <w:tcPr>
-            <w:tcW w:w="979" w:type="pct"/>
-          </w:tcPr>
-          <w:p>
-            <w:pPr>
-              <w:spacing w:before="120"/>
-            </w:pPr>
-          </w:p>
-        </w:tc>
-        <w:tc>
-          <w:tcPr>
-            <w:tcW w:w="4021" w:type="pct"/>
-          </w:tcPr>
-          <w:p>
-            <w:pPr>
-              <w:spacing w:before="120"/>
-            </w:pPr>
-          </w:p>
-        </w:tc>
-      </w:tr>
-      <w:tr>
-        <w:tc>
-          <w:tcPr>
-            <w:tcW w:w="979" w:type="pct"/>
-          </w:tcPr>
-          <w:p>
-            <w:pPr>
-              <w:spacing w:before="120"/>
-            </w:pPr>
-          </w:p>
-        </w:tc>
-        <w:tc>
-          <w:tcPr>
-            <w:tcW w:w="4021" w:type="pct"/>
-          </w:tcPr>
-          <w:p>
-            <w:pPr>
-              <w:spacing w:before="120"/>
-            </w:pPr>
-          </w:p>
-        </w:tc>
-      </w:tr>
     </w:tbl>
-    <w:p/>
+    <w:p>
+      <w:pPr>
+        <w:rPr>
+          <w:b/>
+        </w:rPr>
+      </w:pPr>
+    </w:p>
     <w:p>
       <w:pPr>
         <w:pStyle w:val="Heading2"/>
@@ -1832,7 +1979,31 @@
               <w:rPr>
                 <w:sz w:val="22"/>
               </w:rPr>
-              <w:t xml:space="preserve">I now know what type of chips to consider to control the car. It is only chips that have </w:t>
+              <w:t xml:space="preserve">I now know what type of </w:t>
+            </w:r>
+            <w:r>
+              <w:rPr>
+                <w:sz w:val="22"/>
+              </w:rPr>
+              <w:t>microcontroller</w:t>
+            </w:r>
+            <w:r>
+              <w:rPr>
+                <w:sz w:val="22"/>
+              </w:rPr>
+              <w:t xml:space="preserve">s to consider to control the car. It is only </w:t>
+            </w:r>
+            <w:r>
+              <w:rPr>
+                <w:sz w:val="22"/>
+              </w:rPr>
+              <w:t>microcontroller</w:t>
+            </w:r>
+            <w:r>
+              <w:rPr>
+                <w:sz w:val="22"/>
+              </w:rPr>
+              <w:t xml:space="preserve">s that have </w:t>
             </w:r>
             <w:proofErr w:type="spellStart"/>
             <w:r>
@@ -1847,6 +2018,12 @@
                 <w:sz w:val="22"/>
               </w:rPr>
               <w:t xml:space="preserve"> support</w:t>
+            </w:r>
+            <w:r>
+              <w:rPr>
+                <w:sz w:val="22"/>
+              </w:rPr>
+              <w:t>.</w:t>
             </w:r>
           </w:p>
         </w:tc>
@@ -1887,7 +2064,43 @@
               <w:rPr>
                 <w:sz w:val="22"/>
               </w:rPr>
-              <w:t xml:space="preserve">It is important that the chip that I choose is lightweight enough for the car to be able to pull it. Also the car has to be able to fit the chip inside the body. Also we need to be able to fit enough batteries in the body to power the chip and the motors. </w:t>
+              <w:t xml:space="preserve">It is important that the </w:t>
+            </w:r>
+            <w:r>
+              <w:rPr>
+                <w:sz w:val="22"/>
+              </w:rPr>
+              <w:t>microcontroller</w:t>
+            </w:r>
+            <w:r>
+              <w:rPr>
+                <w:sz w:val="22"/>
+              </w:rPr>
+              <w:t xml:space="preserve"> that I choose is lightweight enough for the car to be able to pull it. Also the car has to be able to fit the </w:t>
+            </w:r>
+            <w:r>
+              <w:rPr>
+                <w:sz w:val="22"/>
+              </w:rPr>
+              <w:t>microcontroller</w:t>
+            </w:r>
+            <w:r>
+              <w:rPr>
+                <w:sz w:val="22"/>
+              </w:rPr>
+              <w:t xml:space="preserve"> inside the body. Also we need to be able to fit enough batteries in the body to power the </w:t>
+            </w:r>
+            <w:r>
+              <w:rPr>
+                <w:sz w:val="22"/>
+              </w:rPr>
+              <w:t>microcontroller</w:t>
+            </w:r>
+            <w:r>
+              <w:rPr>
+                <w:sz w:val="22"/>
+              </w:rPr>
+              <w:t xml:space="preserve"> and the motors. </w:t>
             </w:r>
           </w:p>
         </w:tc>
@@ -1940,7 +2153,13 @@
         <w:pStyle w:val="Heading3"/>
       </w:pPr>
       <w:r>
-        <w:t>Decide upon and purchase a Chip to control the car</w:t>
+        <w:t xml:space="preserve">Decide upon and purchase a </w:t>
+      </w:r>
+      <w:r>
+        <w:t>Microcontroller</w:t>
+      </w:r>
+      <w:r>
+        <w:t xml:space="preserve"> to control the car</w:t>
       </w:r>
     </w:p>
     <w:tbl>
@@ -2038,7 +2257,19 @@
               <w:rPr>
                 <w:sz w:val="22"/>
               </w:rPr>
-              <w:t>Decide upon and purchase a Chip to control the car</w:t>
+              <w:t xml:space="preserve">Decide upon and purchase a </w:t>
+            </w:r>
+            <w:r>
+              <w:rPr>
+                <w:sz w:val="22"/>
+              </w:rPr>
+              <w:t>Microcontroller</w:t>
+            </w:r>
+            <w:r>
+              <w:rPr>
+                <w:sz w:val="22"/>
+              </w:rPr>
+              <w:t xml:space="preserve"> to control the car</w:t>
             </w:r>
           </w:p>
         </w:tc>
@@ -2060,7 +2291,6 @@
               <w:rPr>
                 <w:sz w:val="22"/>
               </w:rPr>
-              <w:lastRenderedPageBreak/>
               <w:t>My time on this task</w:t>
             </w:r>
           </w:p>
@@ -2102,6 +2332,7 @@
               <w:rPr>
                 <w:sz w:val="22"/>
               </w:rPr>
+              <w:lastRenderedPageBreak/>
               <w:t>Support team member(s) time on task</w:t>
             </w:r>
           </w:p>
@@ -2175,6 +2406,85 @@
                 <w:sz w:val="22"/>
               </w:rPr>
             </w:pPr>
+            <w:r>
+              <w:rPr>
+                <w:b/>
+                <w:bCs/>
+                <w:noProof/>
+                <w:color w:val="FF0000"/>
+                <w:lang w:val="en-US" w:eastAsia="ja-JP"/>
+              </w:rPr>
+              <w:drawing>
+                <wp:anchor distT="0" distB="0" distL="114300" distR="114300" simplePos="0" relativeHeight="251658240" behindDoc="1" locked="0" layoutInCell="1" allowOverlap="1" wp14:anchorId="5FC6B25A" wp14:editId="64B4FD9C">
+                  <wp:simplePos x="0" y="0"/>
+                  <wp:positionH relativeFrom="column">
+                    <wp:posOffset>450850</wp:posOffset>
+                  </wp:positionH>
+                  <wp:positionV relativeFrom="paragraph">
+                    <wp:posOffset>3175</wp:posOffset>
+                  </wp:positionV>
+                  <wp:extent cx="3427634" cy="1927860"/>
+                  <wp:effectExtent l="0" t="0" r="1905" b="0"/>
+                  <wp:wrapThrough wrapText="bothSides">
+                    <wp:wrapPolygon edited="0">
+                      <wp:start x="0" y="0"/>
+                      <wp:lineTo x="0" y="21344"/>
+                      <wp:lineTo x="21492" y="21344"/>
+                      <wp:lineTo x="21492" y="0"/>
+                      <wp:lineTo x="0" y="0"/>
+                    </wp:wrapPolygon>
+                  </wp:wrapThrough>
+                  <wp:docPr id="3" name="Picture 3" descr="D:\downloads\20180128_131930.jpg"/>
+                  <wp:cNvGraphicFramePr>
+                    <a:graphicFrameLocks xmlns:a="http://schemas.openxmlformats.org/drawingml/2006/main" noChangeAspect="1"/>
+                  </wp:cNvGraphicFramePr>
+                  <a:graphic xmlns:a="http://schemas.openxmlformats.org/drawingml/2006/main">
+                    <a:graphicData uri="http://schemas.openxmlformats.org/drawingml/2006/picture">
+                      <pic:pic xmlns:pic="http://schemas.openxmlformats.org/drawingml/2006/picture">
+                        <pic:nvPicPr>
+                          <pic:cNvPr id="0" name="Picture 2" descr="D:\downloads\20180128_131930.jpg"/>
+                          <pic:cNvPicPr>
+                            <a:picLocks noChangeAspect="1" noChangeArrowheads="1"/>
+                          </pic:cNvPicPr>
+                        </pic:nvPicPr>
+                        <pic:blipFill>
+                          <a:blip r:embed="rId9" cstate="print">
+                            <a:extLst>
+                              <a:ext uri="{28A0092B-C50C-407E-A947-70E740481C1C}">
+                                <a14:useLocalDpi xmlns:a14="http://schemas.microsoft.com/office/drawing/2010/main" val="0"/>
+                              </a:ext>
+                            </a:extLst>
+                          </a:blip>
+                          <a:srcRect/>
+                          <a:stretch>
+                            <a:fillRect/>
+                          </a:stretch>
+                        </pic:blipFill>
+                        <pic:spPr bwMode="auto">
+                          <a:xfrm>
+                            <a:off x="0" y="0"/>
+                            <a:ext cx="3427634" cy="1927860"/>
+                          </a:xfrm>
+                          <a:prstGeom prst="rect">
+                            <a:avLst/>
+                          </a:prstGeom>
+                          <a:noFill/>
+                          <a:ln>
+                            <a:noFill/>
+                          </a:ln>
+                        </pic:spPr>
+                      </pic:pic>
+                    </a:graphicData>
+                  </a:graphic>
+                  <wp14:sizeRelH relativeFrom="page">
+                    <wp14:pctWidth>0</wp14:pctWidth>
+                  </wp14:sizeRelH>
+                  <wp14:sizeRelV relativeFrom="page">
+                    <wp14:pctHeight>0</wp14:pctHeight>
+                  </wp14:sizeRelV>
+                </wp:anchor>
+              </w:drawing>
+            </w:r>
           </w:p>
         </w:tc>
       </w:tr>
@@ -2214,7 +2524,19 @@
               <w:rPr>
                 <w:sz w:val="22"/>
               </w:rPr>
-              <w:t xml:space="preserve">I have found the optimal choice for a controller. The raspberry Pi Zero WH is a small lightweight chip that supports both Bluetooth and </w:t>
+              <w:t xml:space="preserve">I have found the optimal choice for a controller. The raspberry Pi Zero WH is a small lightweight </w:t>
+            </w:r>
+            <w:r>
+              <w:rPr>
+                <w:sz w:val="22"/>
+              </w:rPr>
+              <w:t>microcontroller</w:t>
+            </w:r>
+            <w:r>
+              <w:rPr>
+                <w:sz w:val="22"/>
+              </w:rPr>
+              <w:t xml:space="preserve"> that supports both Bluetooth and </w:t>
             </w:r>
             <w:proofErr w:type="spellStart"/>
             <w:r>
@@ -2269,7 +2591,19 @@
               <w:rPr>
                 <w:sz w:val="22"/>
               </w:rPr>
-              <w:t xml:space="preserve">We now know what chip will be used to control the car. </w:t>
+              <w:t xml:space="preserve">We now know what </w:t>
+            </w:r>
+            <w:r>
+              <w:rPr>
+                <w:sz w:val="22"/>
+              </w:rPr>
+              <w:t>microcontroller</w:t>
+            </w:r>
+            <w:r>
+              <w:rPr>
+                <w:sz w:val="22"/>
+              </w:rPr>
+              <w:t xml:space="preserve"> will be used to control the car. </w:t>
             </w:r>
           </w:p>
         </w:tc>
@@ -2310,7 +2644,19 @@
               <w:rPr>
                 <w:sz w:val="22"/>
               </w:rPr>
-              <w:t>Deciding upon a chip that controls the car helps move planning along for other electrical components and helps to start the group thinking about how all the pieces contained in the body should be arranged.</w:t>
+              <w:t xml:space="preserve">Deciding upon a </w:t>
+            </w:r>
+            <w:r>
+              <w:rPr>
+                <w:sz w:val="22"/>
+              </w:rPr>
+              <w:t>microcontroller</w:t>
+            </w:r>
+            <w:r>
+              <w:rPr>
+                <w:sz w:val="22"/>
+              </w:rPr>
+              <w:t xml:space="preserve"> that controls the car helps move planning along for other electrical components and helps to start the group thinking about how all the pieces contained in the body should be arranged.</w:t>
             </w:r>
           </w:p>
         </w:tc>
@@ -2361,85 +2707,6 @@
           <w:color w:val="FF0000"/>
         </w:rPr>
       </w:pPr>
-      <w:r>
-        <w:rPr>
-          <w:b w:val="0"/>
-          <w:bCs/>
-          <w:noProof/>
-          <w:color w:val="FF0000"/>
-          <w:lang w:val="en-US" w:eastAsia="ja-JP"/>
-        </w:rPr>
-        <w:drawing>
-          <wp:anchor distT="0" distB="0" distL="114300" distR="114300" simplePos="0" relativeHeight="251658240" behindDoc="1" locked="0" layoutInCell="1" allowOverlap="1">
-            <wp:simplePos x="0" y="0"/>
-            <wp:positionH relativeFrom="column">
-              <wp:posOffset>0</wp:posOffset>
-            </wp:positionH>
-            <wp:positionV relativeFrom="paragraph">
-              <wp:posOffset>0</wp:posOffset>
-            </wp:positionV>
-            <wp:extent cx="6645275" cy="3737610"/>
-            <wp:effectExtent l="0" t="0" r="0" b="0"/>
-            <wp:wrapThrough wrapText="bothSides">
-              <wp:wrapPolygon edited="0">
-                <wp:start x="0" y="0"/>
-                <wp:lineTo x="0" y="21468"/>
-                <wp:lineTo x="21548" y="21468"/>
-                <wp:lineTo x="21548" y="0"/>
-                <wp:lineTo x="0" y="0"/>
-              </wp:wrapPolygon>
-            </wp:wrapThrough>
-            <wp:docPr id="3" name="Picture 3" descr="D:\downloads\20180128_131930.jpg"/>
-            <wp:cNvGraphicFramePr>
-              <a:graphicFrameLocks xmlns:a="http://schemas.openxmlformats.org/drawingml/2006/main" noChangeAspect="1"/>
-            </wp:cNvGraphicFramePr>
-            <a:graphic xmlns:a="http://schemas.openxmlformats.org/drawingml/2006/main">
-              <a:graphicData uri="http://schemas.openxmlformats.org/drawingml/2006/picture">
-                <pic:pic xmlns:pic="http://schemas.openxmlformats.org/drawingml/2006/picture">
-                  <pic:nvPicPr>
-                    <pic:cNvPr id="0" name="Picture 2" descr="D:\downloads\20180128_131930.jpg"/>
-                    <pic:cNvPicPr>
-                      <a:picLocks noChangeAspect="1" noChangeArrowheads="1"/>
-                    </pic:cNvPicPr>
-                  </pic:nvPicPr>
-                  <pic:blipFill>
-                    <a:blip r:embed="rId9" cstate="print">
-                      <a:extLst>
-                        <a:ext uri="{28A0092B-C50C-407E-A947-70E740481C1C}">
-                          <a14:useLocalDpi xmlns:a14="http://schemas.microsoft.com/office/drawing/2010/main" val="0"/>
-                        </a:ext>
-                      </a:extLst>
-                    </a:blip>
-                    <a:srcRect/>
-                    <a:stretch>
-                      <a:fillRect/>
-                    </a:stretch>
-                  </pic:blipFill>
-                  <pic:spPr bwMode="auto">
-                    <a:xfrm>
-                      <a:off x="0" y="0"/>
-                      <a:ext cx="6645275" cy="3737610"/>
-                    </a:xfrm>
-                    <a:prstGeom prst="rect">
-                      <a:avLst/>
-                    </a:prstGeom>
-                    <a:noFill/>
-                    <a:ln>
-                      <a:noFill/>
-                    </a:ln>
-                  </pic:spPr>
-                </pic:pic>
-              </a:graphicData>
-            </a:graphic>
-            <wp14:sizeRelH relativeFrom="page">
-              <wp14:pctWidth>0</wp14:pctWidth>
-            </wp14:sizeRelH>
-            <wp14:sizeRelV relativeFrom="page">
-              <wp14:pctHeight>0</wp14:pctHeight>
-            </wp14:sizeRelV>
-          </wp:anchor>
-        </w:drawing>
-      </w:r>
     </w:p>
     <w:sectPr>
       <w:footerReference w:type="default" r:id="rId10"/>
@@ -2626,7 +2893,7 @@
       <w:rPr>
         <w:noProof/>
       </w:rPr>
-      <w:t>2</w:t>
+      <w:t>3</w:t>
     </w:r>
     <w:r>
       <w:rPr>
@@ -5482,7 +5749,7 @@
 </file>
 
 <file path=customXml/itemProps1.xml><?xml version="1.0" encoding="utf-8"?>
-<ds:datastoreItem xmlns:ds="http://schemas.openxmlformats.org/officeDocument/2006/customXml" ds:itemID="{1A5BFA85-67B2-463F-B1A0-D26B1A710FD0}">
+<ds:datastoreItem xmlns:ds="http://schemas.openxmlformats.org/officeDocument/2006/customXml" ds:itemID="{EC1B600C-9E77-4464-A667-967D1BCE0FB7}">
   <ds:schemaRefs>
     <ds:schemaRef ds:uri="http://schemas.openxmlformats.org/officeDocument/2006/bibliography"/>
   </ds:schemaRefs>

</xml_diff>